<commit_message>
complete note and codes for exceptions
</commit_message>
<xml_diff>
--- a/dsa_notes/udemy/cpp_basics/notes/18_exception_handling.docx
+++ b/dsa_notes/udemy/cpp_basics/notes/18_exception_handling.docx
@@ -8,10 +8,10 @@
           <w:noProof/>
         </w:rPr>
         <w:drawing>
-          <wp:inline distT="0" distB="0" distL="0" distR="0" wp14:anchorId="2B523AD5" wp14:editId="0CA7B940">
-            <wp:extent cx="3895725" cy="3771900"/>
-            <wp:effectExtent l="0" t="0" r="9525" b="0"/>
-            <wp:docPr id="1" name="Picture 1"/>
+          <wp:inline distT="0" distB="0" distL="0" distR="0" wp14:anchorId="4BA9192F" wp14:editId="6606DCAA">
+            <wp:extent cx="4425576" cy="2825087"/>
+            <wp:effectExtent l="0" t="0" r="0" b="0"/>
+            <wp:docPr id="1" name="Picture 1" descr="Text, letter&#10;&#10;Description automatically generated"/>
             <wp:cNvGraphicFramePr>
               <a:graphicFrameLocks xmlns:a="http://schemas.openxmlformats.org/drawingml/2006/main" noChangeAspect="1"/>
             </wp:cNvGraphicFramePr>
@@ -19,11 +19,11 @@
               <a:graphicData uri="http://schemas.openxmlformats.org/drawingml/2006/picture">
                 <pic:pic xmlns:pic="http://schemas.openxmlformats.org/drawingml/2006/picture">
                   <pic:nvPicPr>
-                    <pic:cNvPr id="1" name=""/>
+                    <pic:cNvPr id="1" name="Picture 1" descr="Text, letter&#10;&#10;Description automatically generated"/>
                     <pic:cNvPicPr/>
                   </pic:nvPicPr>
                   <pic:blipFill>
-                    <a:blip r:embed="rId4"/>
+                    <a:blip r:embed="rId5"/>
                     <a:stretch>
                       <a:fillRect/>
                     </a:stretch>
@@ -31,7 +31,7 @@
                   <pic:spPr>
                     <a:xfrm>
                       <a:off x="0" y="0"/>
-                      <a:ext cx="3895725" cy="3771900"/>
+                      <a:ext cx="4427475" cy="2826299"/>
                     </a:xfrm>
                     <a:prstGeom prst="rect">
                       <a:avLst/>
@@ -44,6 +44,524 @@
         </w:drawing>
       </w:r>
     </w:p>
+    <w:p>
+      <w:r>
+        <w:rPr>
+          <w:noProof/>
+        </w:rPr>
+        <w:drawing>
+          <wp:inline distT="0" distB="0" distL="0" distR="0" wp14:anchorId="3566BFBC" wp14:editId="41D6567B">
+            <wp:extent cx="4505325" cy="4762500"/>
+            <wp:effectExtent l="0" t="0" r="9525" b="0"/>
+            <wp:docPr id="2" name="Picture 2" descr="Text, letter&#10;&#10;Description automatically generated"/>
+            <wp:cNvGraphicFramePr>
+              <a:graphicFrameLocks xmlns:a="http://schemas.openxmlformats.org/drawingml/2006/main" noChangeAspect="1"/>
+            </wp:cNvGraphicFramePr>
+            <a:graphic xmlns:a="http://schemas.openxmlformats.org/drawingml/2006/main">
+              <a:graphicData uri="http://schemas.openxmlformats.org/drawingml/2006/picture">
+                <pic:pic xmlns:pic="http://schemas.openxmlformats.org/drawingml/2006/picture">
+                  <pic:nvPicPr>
+                    <pic:cNvPr id="2" name="Picture 2" descr="Text, letter&#10;&#10;Description automatically generated"/>
+                    <pic:cNvPicPr/>
+                  </pic:nvPicPr>
+                  <pic:blipFill>
+                    <a:blip r:embed="rId6"/>
+                    <a:stretch>
+                      <a:fillRect/>
+                    </a:stretch>
+                  </pic:blipFill>
+                  <pic:spPr>
+                    <a:xfrm>
+                      <a:off x="0" y="0"/>
+                      <a:ext cx="4505325" cy="4762500"/>
+                    </a:xfrm>
+                    <a:prstGeom prst="rect">
+                      <a:avLst/>
+                    </a:prstGeom>
+                  </pic:spPr>
+                </pic:pic>
+              </a:graphicData>
+            </a:graphic>
+          </wp:inline>
+        </w:drawing>
+      </w:r>
+    </w:p>
+    <w:p>
+      <w:r>
+        <w:rPr>
+          <w:noProof/>
+        </w:rPr>
+        <w:lastRenderedPageBreak/>
+        <w:drawing>
+          <wp:inline distT="0" distB="0" distL="0" distR="0" wp14:anchorId="1DE63F9B" wp14:editId="2522E997">
+            <wp:extent cx="4562475" cy="4514850"/>
+            <wp:effectExtent l="0" t="0" r="9525" b="0"/>
+            <wp:docPr id="3" name="Picture 3" descr="Text, letter&#10;&#10;Description automatically generated"/>
+            <wp:cNvGraphicFramePr>
+              <a:graphicFrameLocks xmlns:a="http://schemas.openxmlformats.org/drawingml/2006/main" noChangeAspect="1"/>
+            </wp:cNvGraphicFramePr>
+            <a:graphic xmlns:a="http://schemas.openxmlformats.org/drawingml/2006/main">
+              <a:graphicData uri="http://schemas.openxmlformats.org/drawingml/2006/picture">
+                <pic:pic xmlns:pic="http://schemas.openxmlformats.org/drawingml/2006/picture">
+                  <pic:nvPicPr>
+                    <pic:cNvPr id="3" name="Picture 3" descr="Text, letter&#10;&#10;Description automatically generated"/>
+                    <pic:cNvPicPr/>
+                  </pic:nvPicPr>
+                  <pic:blipFill>
+                    <a:blip r:embed="rId7"/>
+                    <a:stretch>
+                      <a:fillRect/>
+                    </a:stretch>
+                  </pic:blipFill>
+                  <pic:spPr>
+                    <a:xfrm>
+                      <a:off x="0" y="0"/>
+                      <a:ext cx="4562475" cy="4514850"/>
+                    </a:xfrm>
+                    <a:prstGeom prst="rect">
+                      <a:avLst/>
+                    </a:prstGeom>
+                  </pic:spPr>
+                </pic:pic>
+              </a:graphicData>
+            </a:graphic>
+          </wp:inline>
+        </w:drawing>
+      </w:r>
+    </w:p>
+    <w:p>
+      <w:r>
+        <w:rPr>
+          <w:noProof/>
+        </w:rPr>
+        <w:drawing>
+          <wp:inline distT="0" distB="0" distL="0" distR="0" wp14:anchorId="5960AC60" wp14:editId="6CC1C7EC">
+            <wp:extent cx="4333875" cy="2524125"/>
+            <wp:effectExtent l="0" t="0" r="9525" b="9525"/>
+            <wp:docPr id="4" name="Picture 4" descr="Text&#10;&#10;Description automatically generated"/>
+            <wp:cNvGraphicFramePr>
+              <a:graphicFrameLocks xmlns:a="http://schemas.openxmlformats.org/drawingml/2006/main" noChangeAspect="1"/>
+            </wp:cNvGraphicFramePr>
+            <a:graphic xmlns:a="http://schemas.openxmlformats.org/drawingml/2006/main">
+              <a:graphicData uri="http://schemas.openxmlformats.org/drawingml/2006/picture">
+                <pic:pic xmlns:pic="http://schemas.openxmlformats.org/drawingml/2006/picture">
+                  <pic:nvPicPr>
+                    <pic:cNvPr id="4" name="Picture 4" descr="Text&#10;&#10;Description automatically generated"/>
+                    <pic:cNvPicPr/>
+                  </pic:nvPicPr>
+                  <pic:blipFill>
+                    <a:blip r:embed="rId8"/>
+                    <a:stretch>
+                      <a:fillRect/>
+                    </a:stretch>
+                  </pic:blipFill>
+                  <pic:spPr>
+                    <a:xfrm>
+                      <a:off x="0" y="0"/>
+                      <a:ext cx="4333875" cy="2524125"/>
+                    </a:xfrm>
+                    <a:prstGeom prst="rect">
+                      <a:avLst/>
+                    </a:prstGeom>
+                  </pic:spPr>
+                </pic:pic>
+              </a:graphicData>
+            </a:graphic>
+          </wp:inline>
+        </w:drawing>
+      </w:r>
+    </w:p>
+    <w:p/>
+    <w:p>
+      <w:r>
+        <w:rPr>
+          <w:noProof/>
+        </w:rPr>
+        <w:lastRenderedPageBreak/>
+        <w:drawing>
+          <wp:inline distT="0" distB="0" distL="0" distR="0" wp14:anchorId="5F949814" wp14:editId="4A7A20A1">
+            <wp:extent cx="2830412" cy="3521122"/>
+            <wp:effectExtent l="0" t="0" r="8255" b="3175"/>
+            <wp:docPr id="6" name="Picture 6" descr="Diagram, text, letter&#10;&#10;Description automatically generated"/>
+            <wp:cNvGraphicFramePr>
+              <a:graphicFrameLocks xmlns:a="http://schemas.openxmlformats.org/drawingml/2006/main" noChangeAspect="1"/>
+            </wp:cNvGraphicFramePr>
+            <a:graphic xmlns:a="http://schemas.openxmlformats.org/drawingml/2006/main">
+              <a:graphicData uri="http://schemas.openxmlformats.org/drawingml/2006/picture">
+                <pic:pic xmlns:pic="http://schemas.openxmlformats.org/drawingml/2006/picture">
+                  <pic:nvPicPr>
+                    <pic:cNvPr id="6" name="Picture 6" descr="Diagram, text, letter&#10;&#10;Description automatically generated"/>
+                    <pic:cNvPicPr/>
+                  </pic:nvPicPr>
+                  <pic:blipFill>
+                    <a:blip r:embed="rId9"/>
+                    <a:stretch>
+                      <a:fillRect/>
+                    </a:stretch>
+                  </pic:blipFill>
+                  <pic:spPr>
+                    <a:xfrm>
+                      <a:off x="0" y="0"/>
+                      <a:ext cx="2831978" cy="3523070"/>
+                    </a:xfrm>
+                    <a:prstGeom prst="rect">
+                      <a:avLst/>
+                    </a:prstGeom>
+                  </pic:spPr>
+                </pic:pic>
+              </a:graphicData>
+            </a:graphic>
+          </wp:inline>
+        </w:drawing>
+      </w:r>
+      <w:r>
+        <w:rPr>
+          <w:noProof/>
+        </w:rPr>
+        <w:drawing>
+          <wp:inline distT="0" distB="0" distL="0" distR="0" wp14:anchorId="1D887AEF" wp14:editId="17E0D926">
+            <wp:extent cx="3133725" cy="4162425"/>
+            <wp:effectExtent l="0" t="0" r="9525" b="9525"/>
+            <wp:docPr id="5" name="Picture 5" descr="Text, letter&#10;&#10;Description automatically generated"/>
+            <wp:cNvGraphicFramePr>
+              <a:graphicFrameLocks xmlns:a="http://schemas.openxmlformats.org/drawingml/2006/main" noChangeAspect="1"/>
+            </wp:cNvGraphicFramePr>
+            <a:graphic xmlns:a="http://schemas.openxmlformats.org/drawingml/2006/main">
+              <a:graphicData uri="http://schemas.openxmlformats.org/drawingml/2006/picture">
+                <pic:pic xmlns:pic="http://schemas.openxmlformats.org/drawingml/2006/picture">
+                  <pic:nvPicPr>
+                    <pic:cNvPr id="5" name="Picture 5" descr="Text, letter&#10;&#10;Description automatically generated"/>
+                    <pic:cNvPicPr/>
+                  </pic:nvPicPr>
+                  <pic:blipFill>
+                    <a:blip r:embed="rId10"/>
+                    <a:stretch>
+                      <a:fillRect/>
+                    </a:stretch>
+                  </pic:blipFill>
+                  <pic:spPr>
+                    <a:xfrm>
+                      <a:off x="0" y="0"/>
+                      <a:ext cx="3133725" cy="4162425"/>
+                    </a:xfrm>
+                    <a:prstGeom prst="rect">
+                      <a:avLst/>
+                    </a:prstGeom>
+                  </pic:spPr>
+                </pic:pic>
+              </a:graphicData>
+            </a:graphic>
+          </wp:inline>
+        </w:drawing>
+      </w:r>
+    </w:p>
+    <w:p/>
+    <w:p>
+      <w:r>
+        <w:rPr>
+          <w:noProof/>
+        </w:rPr>
+        <w:lastRenderedPageBreak/>
+        <w:drawing>
+          <wp:inline distT="0" distB="0" distL="0" distR="0" wp14:anchorId="74F57922" wp14:editId="08350DEF">
+            <wp:extent cx="4572000" cy="4657725"/>
+            <wp:effectExtent l="0" t="0" r="0" b="9525"/>
+            <wp:docPr id="7" name="Picture 7" descr="Diagram, text&#10;&#10;Description automatically generated"/>
+            <wp:cNvGraphicFramePr>
+              <a:graphicFrameLocks xmlns:a="http://schemas.openxmlformats.org/drawingml/2006/main" noChangeAspect="1"/>
+            </wp:cNvGraphicFramePr>
+            <a:graphic xmlns:a="http://schemas.openxmlformats.org/drawingml/2006/main">
+              <a:graphicData uri="http://schemas.openxmlformats.org/drawingml/2006/picture">
+                <pic:pic xmlns:pic="http://schemas.openxmlformats.org/drawingml/2006/picture">
+                  <pic:nvPicPr>
+                    <pic:cNvPr id="7" name="Picture 7" descr="Diagram, text&#10;&#10;Description automatically generated"/>
+                    <pic:cNvPicPr/>
+                  </pic:nvPicPr>
+                  <pic:blipFill>
+                    <a:blip r:embed="rId11"/>
+                    <a:stretch>
+                      <a:fillRect/>
+                    </a:stretch>
+                  </pic:blipFill>
+                  <pic:spPr>
+                    <a:xfrm>
+                      <a:off x="0" y="0"/>
+                      <a:ext cx="4572000" cy="4657725"/>
+                    </a:xfrm>
+                    <a:prstGeom prst="rect">
+                      <a:avLst/>
+                    </a:prstGeom>
+                  </pic:spPr>
+                </pic:pic>
+              </a:graphicData>
+            </a:graphic>
+          </wp:inline>
+        </w:drawing>
+      </w:r>
+    </w:p>
+    <w:p>
+      <w:pPr>
+        <w:pStyle w:val="ListParagraph"/>
+        <w:numPr>
+          <w:ilvl w:val="0"/>
+          <w:numId w:val="1"/>
+        </w:numPr>
+      </w:pPr>
+      <w:r>
+        <w:t>Child catch has to be first then the second If do catch block inheritant</w:t>
+      </w:r>
+    </w:p>
+    <w:p>
+      <w:r>
+        <w:rPr>
+          <w:noProof/>
+        </w:rPr>
+        <w:drawing>
+          <wp:inline distT="0" distB="0" distL="0" distR="0" wp14:anchorId="00F7C71C" wp14:editId="1EF605C0">
+            <wp:extent cx="5943600" cy="1259205"/>
+            <wp:effectExtent l="0" t="0" r="0" b="0"/>
+            <wp:docPr id="8" name="Picture 8" descr="Text&#10;&#10;Description automatically generated with medium confidence"/>
+            <wp:cNvGraphicFramePr>
+              <a:graphicFrameLocks xmlns:a="http://schemas.openxmlformats.org/drawingml/2006/main" noChangeAspect="1"/>
+            </wp:cNvGraphicFramePr>
+            <a:graphic xmlns:a="http://schemas.openxmlformats.org/drawingml/2006/main">
+              <a:graphicData uri="http://schemas.openxmlformats.org/drawingml/2006/picture">
+                <pic:pic xmlns:pic="http://schemas.openxmlformats.org/drawingml/2006/picture">
+                  <pic:nvPicPr>
+                    <pic:cNvPr id="8" name="Picture 8" descr="Text&#10;&#10;Description automatically generated with medium confidence"/>
+                    <pic:cNvPicPr/>
+                  </pic:nvPicPr>
+                  <pic:blipFill>
+                    <a:blip r:embed="rId12"/>
+                    <a:stretch>
+                      <a:fillRect/>
+                    </a:stretch>
+                  </pic:blipFill>
+                  <pic:spPr>
+                    <a:xfrm>
+                      <a:off x="0" y="0"/>
+                      <a:ext cx="5943600" cy="1259205"/>
+                    </a:xfrm>
+                    <a:prstGeom prst="rect">
+                      <a:avLst/>
+                    </a:prstGeom>
+                  </pic:spPr>
+                </pic:pic>
+              </a:graphicData>
+            </a:graphic>
+          </wp:inline>
+        </w:drawing>
+      </w:r>
+    </w:p>
+    <w:p>
+      <w:r>
+        <w:rPr>
+          <w:noProof/>
+        </w:rPr>
+        <w:lastRenderedPageBreak/>
+        <w:drawing>
+          <wp:inline distT="0" distB="0" distL="0" distR="0" wp14:anchorId="2B9C80A5" wp14:editId="17C8E83E">
+            <wp:extent cx="5943600" cy="2174875"/>
+            <wp:effectExtent l="0" t="0" r="0" b="0"/>
+            <wp:docPr id="10" name="Picture 10" descr="A screenshot of a computer&#10;&#10;Description automatically generated with medium confidence"/>
+            <wp:cNvGraphicFramePr>
+              <a:graphicFrameLocks xmlns:a="http://schemas.openxmlformats.org/drawingml/2006/main" noChangeAspect="1"/>
+            </wp:cNvGraphicFramePr>
+            <a:graphic xmlns:a="http://schemas.openxmlformats.org/drawingml/2006/main">
+              <a:graphicData uri="http://schemas.openxmlformats.org/drawingml/2006/picture">
+                <pic:pic xmlns:pic="http://schemas.openxmlformats.org/drawingml/2006/picture">
+                  <pic:nvPicPr>
+                    <pic:cNvPr id="10" name="Picture 10" descr="A screenshot of a computer&#10;&#10;Description automatically generated with medium confidence"/>
+                    <pic:cNvPicPr/>
+                  </pic:nvPicPr>
+                  <pic:blipFill>
+                    <a:blip r:embed="rId13"/>
+                    <a:stretch>
+                      <a:fillRect/>
+                    </a:stretch>
+                  </pic:blipFill>
+                  <pic:spPr>
+                    <a:xfrm>
+                      <a:off x="0" y="0"/>
+                      <a:ext cx="5943600" cy="2174875"/>
+                    </a:xfrm>
+                    <a:prstGeom prst="rect">
+                      <a:avLst/>
+                    </a:prstGeom>
+                  </pic:spPr>
+                </pic:pic>
+              </a:graphicData>
+            </a:graphic>
+          </wp:inline>
+        </w:drawing>
+      </w:r>
+      <w:r>
+        <w:rPr>
+          <w:noProof/>
+        </w:rPr>
+        <w:drawing>
+          <wp:inline distT="0" distB="0" distL="0" distR="0" wp14:anchorId="58D58D66" wp14:editId="74C916D5">
+            <wp:extent cx="5943600" cy="3415030"/>
+            <wp:effectExtent l="0" t="0" r="0" b="0"/>
+            <wp:docPr id="11" name="Picture 11" descr="Graphical user interface, text, application, email&#10;&#10;Description automatically generated"/>
+            <wp:cNvGraphicFramePr>
+              <a:graphicFrameLocks xmlns:a="http://schemas.openxmlformats.org/drawingml/2006/main" noChangeAspect="1"/>
+            </wp:cNvGraphicFramePr>
+            <a:graphic xmlns:a="http://schemas.openxmlformats.org/drawingml/2006/main">
+              <a:graphicData uri="http://schemas.openxmlformats.org/drawingml/2006/picture">
+                <pic:pic xmlns:pic="http://schemas.openxmlformats.org/drawingml/2006/picture">
+                  <pic:nvPicPr>
+                    <pic:cNvPr id="11" name="Picture 11" descr="Graphical user interface, text, application, email&#10;&#10;Description automatically generated"/>
+                    <pic:cNvPicPr/>
+                  </pic:nvPicPr>
+                  <pic:blipFill>
+                    <a:blip r:embed="rId14"/>
+                    <a:stretch>
+                      <a:fillRect/>
+                    </a:stretch>
+                  </pic:blipFill>
+                  <pic:spPr>
+                    <a:xfrm>
+                      <a:off x="0" y="0"/>
+                      <a:ext cx="5943600" cy="3415030"/>
+                    </a:xfrm>
+                    <a:prstGeom prst="rect">
+                      <a:avLst/>
+                    </a:prstGeom>
+                  </pic:spPr>
+                </pic:pic>
+              </a:graphicData>
+            </a:graphic>
+          </wp:inline>
+        </w:drawing>
+      </w:r>
+      <w:r>
+        <w:rPr>
+          <w:noProof/>
+        </w:rPr>
+        <w:lastRenderedPageBreak/>
+        <w:drawing>
+          <wp:inline distT="0" distB="0" distL="0" distR="0" wp14:anchorId="3F944CEA" wp14:editId="67B22AAF">
+            <wp:extent cx="5943600" cy="5723890"/>
+            <wp:effectExtent l="0" t="0" r="0" b="0"/>
+            <wp:docPr id="12" name="Picture 12" descr="Graphical user interface, text, application, letter, email&#10;&#10;Description automatically generated"/>
+            <wp:cNvGraphicFramePr>
+              <a:graphicFrameLocks xmlns:a="http://schemas.openxmlformats.org/drawingml/2006/main" noChangeAspect="1"/>
+            </wp:cNvGraphicFramePr>
+            <a:graphic xmlns:a="http://schemas.openxmlformats.org/drawingml/2006/main">
+              <a:graphicData uri="http://schemas.openxmlformats.org/drawingml/2006/picture">
+                <pic:pic xmlns:pic="http://schemas.openxmlformats.org/drawingml/2006/picture">
+                  <pic:nvPicPr>
+                    <pic:cNvPr id="12" name="Picture 12" descr="Graphical user interface, text, application, letter, email&#10;&#10;Description automatically generated"/>
+                    <pic:cNvPicPr/>
+                  </pic:nvPicPr>
+                  <pic:blipFill>
+                    <a:blip r:embed="rId15"/>
+                    <a:stretch>
+                      <a:fillRect/>
+                    </a:stretch>
+                  </pic:blipFill>
+                  <pic:spPr>
+                    <a:xfrm>
+                      <a:off x="0" y="0"/>
+                      <a:ext cx="5943600" cy="5723890"/>
+                    </a:xfrm>
+                    <a:prstGeom prst="rect">
+                      <a:avLst/>
+                    </a:prstGeom>
+                  </pic:spPr>
+                </pic:pic>
+              </a:graphicData>
+            </a:graphic>
+          </wp:inline>
+        </w:drawing>
+      </w:r>
+    </w:p>
+    <w:p>
+      <w:r>
+        <w:rPr>
+          <w:noProof/>
+        </w:rPr>
+        <w:lastRenderedPageBreak/>
+        <w:drawing>
+          <wp:inline distT="0" distB="0" distL="0" distR="0" wp14:anchorId="5C31BD7E" wp14:editId="64068704">
+            <wp:extent cx="5943600" cy="1987550"/>
+            <wp:effectExtent l="0" t="0" r="0" b="0"/>
+            <wp:docPr id="13" name="Picture 13" descr="Text&#10;&#10;Description automatically generated"/>
+            <wp:cNvGraphicFramePr>
+              <a:graphicFrameLocks xmlns:a="http://schemas.openxmlformats.org/drawingml/2006/main" noChangeAspect="1"/>
+            </wp:cNvGraphicFramePr>
+            <a:graphic xmlns:a="http://schemas.openxmlformats.org/drawingml/2006/main">
+              <a:graphicData uri="http://schemas.openxmlformats.org/drawingml/2006/picture">
+                <pic:pic xmlns:pic="http://schemas.openxmlformats.org/drawingml/2006/picture">
+                  <pic:nvPicPr>
+                    <pic:cNvPr id="13" name="Picture 13" descr="Text&#10;&#10;Description automatically generated"/>
+                    <pic:cNvPicPr/>
+                  </pic:nvPicPr>
+                  <pic:blipFill>
+                    <a:blip r:embed="rId16"/>
+                    <a:stretch>
+                      <a:fillRect/>
+                    </a:stretch>
+                  </pic:blipFill>
+                  <pic:spPr>
+                    <a:xfrm>
+                      <a:off x="0" y="0"/>
+                      <a:ext cx="5943600" cy="1987550"/>
+                    </a:xfrm>
+                    <a:prstGeom prst="rect">
+                      <a:avLst/>
+                    </a:prstGeom>
+                  </pic:spPr>
+                </pic:pic>
+              </a:graphicData>
+            </a:graphic>
+          </wp:inline>
+        </w:drawing>
+      </w:r>
+      <w:r>
+        <w:rPr>
+          <w:noProof/>
+        </w:rPr>
+        <w:drawing>
+          <wp:inline distT="0" distB="0" distL="0" distR="0" wp14:anchorId="4E086582" wp14:editId="3A9F2267">
+            <wp:extent cx="5943600" cy="1968500"/>
+            <wp:effectExtent l="0" t="0" r="0" b="0"/>
+            <wp:docPr id="9" name="Picture 9" descr="Text&#10;&#10;Description automatically generated"/>
+            <wp:cNvGraphicFramePr>
+              <a:graphicFrameLocks xmlns:a="http://schemas.openxmlformats.org/drawingml/2006/main" noChangeAspect="1"/>
+            </wp:cNvGraphicFramePr>
+            <a:graphic xmlns:a="http://schemas.openxmlformats.org/drawingml/2006/main">
+              <a:graphicData uri="http://schemas.openxmlformats.org/drawingml/2006/picture">
+                <pic:pic xmlns:pic="http://schemas.openxmlformats.org/drawingml/2006/picture">
+                  <pic:nvPicPr>
+                    <pic:cNvPr id="9" name="Picture 9" descr="Text&#10;&#10;Description automatically generated"/>
+                    <pic:cNvPicPr/>
+                  </pic:nvPicPr>
+                  <pic:blipFill>
+                    <a:blip r:embed="rId17"/>
+                    <a:stretch>
+                      <a:fillRect/>
+                    </a:stretch>
+                  </pic:blipFill>
+                  <pic:spPr>
+                    <a:xfrm>
+                      <a:off x="0" y="0"/>
+                      <a:ext cx="5943600" cy="1968500"/>
+                    </a:xfrm>
+                    <a:prstGeom prst="rect">
+                      <a:avLst/>
+                    </a:prstGeom>
+                  </pic:spPr>
+                </pic:pic>
+              </a:graphicData>
+            </a:graphic>
+          </wp:inline>
+        </w:drawing>
+      </w:r>
+    </w:p>
+    <w:p/>
+    <w:p/>
     <w:sectPr>
       <w:pgSz w:w="12240" w:h="15840"/>
       <w:pgMar w:top="1440" w:right="1440" w:bottom="1440" w:left="1440" w:header="720" w:footer="720" w:gutter="0"/>
@@ -52,6 +570,126 @@
     </w:sectPr>
   </w:body>
 </w:document>
+</file>
+
+<file path=word/numbering.xml><?xml version="1.0" encoding="utf-8"?>
+<w:numbering xmlns:wpc="http://schemas.microsoft.com/office/word/2010/wordprocessingCanvas" xmlns:cx="http://schemas.microsoft.com/office/drawing/2014/chartex" xmlns:cx1="http://schemas.microsoft.com/office/drawing/2015/9/8/chartex" xmlns:cx2="http://schemas.microsoft.com/office/drawing/2015/10/21/chartex" xmlns:cx3="http://schemas.microsoft.com/office/drawing/2016/5/9/chartex" xmlns:cx4="http://schemas.microsoft.com/office/drawing/2016/5/10/chartex" xmlns:cx5="http://schemas.microsoft.com/office/drawing/2016/5/11/chartex" xmlns:cx6="http://schemas.microsoft.com/office/drawing/2016/5/12/chartex" xmlns:cx7="http://schemas.microsoft.com/office/drawing/2016/5/13/chartex" xmlns:cx8="http://schemas.microsoft.com/office/drawing/2016/5/14/chartex" xmlns:mc="http://schemas.openxmlformats.org/markup-compatibility/2006" xmlns:aink="http://schemas.microsoft.com/office/drawing/2016/ink" xmlns:am3d="http://schemas.microsoft.com/office/drawing/2017/model3d" xmlns:o="urn:schemas-microsoft-com:office:office" xmlns:r="http://schemas.openxmlformats.org/officeDocument/2006/relationships" xmlns:m="http://schemas.openxmlformats.org/officeDocument/2006/math" xmlns:v="urn:schemas-microsoft-com:vml" xmlns:wp14="http://schemas.microsoft.com/office/word/2010/wordprocessingDrawing" xmlns:wp="http://schemas.openxmlformats.org/drawingml/2006/wordprocessingDrawing" xmlns:w10="urn:schemas-microsoft-com:office:word" xmlns:w="http://schemas.openxmlformats.org/wordprocessingml/2006/main" xmlns:w14="http://schemas.microsoft.com/office/word/2010/wordml" xmlns:w15="http://schemas.microsoft.com/office/word/2012/wordml" xmlns:w16cex="http://schemas.microsoft.com/office/word/2018/wordml/cex" xmlns:w16cid="http://schemas.microsoft.com/office/word/2016/wordml/cid" xmlns:w16="http://schemas.microsoft.com/office/word/2018/wordml" xmlns:w16sdtdh="http://schemas.microsoft.com/office/word/2020/wordml/sdtdatahash" xmlns:w16se="http://schemas.microsoft.com/office/word/2015/wordml/symex" xmlns:wpg="http://schemas.microsoft.com/office/word/2010/wordprocessingGroup" xmlns:wpi="http://schemas.microsoft.com/office/word/2010/wordprocessingInk" xmlns:wne="http://schemas.microsoft.com/office/word/2006/wordml" xmlns:wps="http://schemas.microsoft.com/office/word/2010/wordprocessingShape" mc:Ignorable="w14 w15 w16se w16cid w16 w16cex w16sdtdh wp14">
+  <w:abstractNum w:abstractNumId="0" w15:restartNumberingAfterBreak="0">
+    <w:nsid w:val="7A8C222E"/>
+    <w:multiLevelType w:val="hybridMultilevel"/>
+    <w:tmpl w:val="D110D74E"/>
+    <w:lvl w:ilvl="0" w:tplc="639012F0">
+      <w:numFmt w:val="bullet"/>
+      <w:lvlText w:val=""/>
+      <w:lvlJc w:val="left"/>
+      <w:pPr>
+        <w:ind w:left="720" w:hanging="360"/>
+      </w:pPr>
+      <w:rPr>
+        <w:rFonts w:ascii="Wingdings" w:eastAsiaTheme="minorHAnsi" w:hAnsi="Wingdings" w:cstheme="minorBidi" w:hint="default"/>
+      </w:rPr>
+    </w:lvl>
+    <w:lvl w:ilvl="1" w:tplc="04090003" w:tentative="1">
+      <w:start w:val="1"/>
+      <w:numFmt w:val="bullet"/>
+      <w:lvlText w:val="o"/>
+      <w:lvlJc w:val="left"/>
+      <w:pPr>
+        <w:ind w:left="1440" w:hanging="360"/>
+      </w:pPr>
+      <w:rPr>
+        <w:rFonts w:ascii="Courier New" w:hAnsi="Courier New" w:cs="Courier New" w:hint="default"/>
+      </w:rPr>
+    </w:lvl>
+    <w:lvl w:ilvl="2" w:tplc="04090005" w:tentative="1">
+      <w:start w:val="1"/>
+      <w:numFmt w:val="bullet"/>
+      <w:lvlText w:val=""/>
+      <w:lvlJc w:val="left"/>
+      <w:pPr>
+        <w:ind w:left="2160" w:hanging="360"/>
+      </w:pPr>
+      <w:rPr>
+        <w:rFonts w:ascii="Wingdings" w:hAnsi="Wingdings" w:hint="default"/>
+      </w:rPr>
+    </w:lvl>
+    <w:lvl w:ilvl="3" w:tplc="04090001" w:tentative="1">
+      <w:start w:val="1"/>
+      <w:numFmt w:val="bullet"/>
+      <w:lvlText w:val=""/>
+      <w:lvlJc w:val="left"/>
+      <w:pPr>
+        <w:ind w:left="2880" w:hanging="360"/>
+      </w:pPr>
+      <w:rPr>
+        <w:rFonts w:ascii="Symbol" w:hAnsi="Symbol" w:hint="default"/>
+      </w:rPr>
+    </w:lvl>
+    <w:lvl w:ilvl="4" w:tplc="04090003" w:tentative="1">
+      <w:start w:val="1"/>
+      <w:numFmt w:val="bullet"/>
+      <w:lvlText w:val="o"/>
+      <w:lvlJc w:val="left"/>
+      <w:pPr>
+        <w:ind w:left="3600" w:hanging="360"/>
+      </w:pPr>
+      <w:rPr>
+        <w:rFonts w:ascii="Courier New" w:hAnsi="Courier New" w:cs="Courier New" w:hint="default"/>
+      </w:rPr>
+    </w:lvl>
+    <w:lvl w:ilvl="5" w:tplc="04090005" w:tentative="1">
+      <w:start w:val="1"/>
+      <w:numFmt w:val="bullet"/>
+      <w:lvlText w:val=""/>
+      <w:lvlJc w:val="left"/>
+      <w:pPr>
+        <w:ind w:left="4320" w:hanging="360"/>
+      </w:pPr>
+      <w:rPr>
+        <w:rFonts w:ascii="Wingdings" w:hAnsi="Wingdings" w:hint="default"/>
+      </w:rPr>
+    </w:lvl>
+    <w:lvl w:ilvl="6" w:tplc="04090001" w:tentative="1">
+      <w:start w:val="1"/>
+      <w:numFmt w:val="bullet"/>
+      <w:lvlText w:val=""/>
+      <w:lvlJc w:val="left"/>
+      <w:pPr>
+        <w:ind w:left="5040" w:hanging="360"/>
+      </w:pPr>
+      <w:rPr>
+        <w:rFonts w:ascii="Symbol" w:hAnsi="Symbol" w:hint="default"/>
+      </w:rPr>
+    </w:lvl>
+    <w:lvl w:ilvl="7" w:tplc="04090003" w:tentative="1">
+      <w:start w:val="1"/>
+      <w:numFmt w:val="bullet"/>
+      <w:lvlText w:val="o"/>
+      <w:lvlJc w:val="left"/>
+      <w:pPr>
+        <w:ind w:left="5760" w:hanging="360"/>
+      </w:pPr>
+      <w:rPr>
+        <w:rFonts w:ascii="Courier New" w:hAnsi="Courier New" w:cs="Courier New" w:hint="default"/>
+      </w:rPr>
+    </w:lvl>
+    <w:lvl w:ilvl="8" w:tplc="04090005" w:tentative="1">
+      <w:start w:val="1"/>
+      <w:numFmt w:val="bullet"/>
+      <w:lvlText w:val=""/>
+      <w:lvlJc w:val="left"/>
+      <w:pPr>
+        <w:ind w:left="6480" w:hanging="360"/>
+      </w:pPr>
+      <w:rPr>
+        <w:rFonts w:ascii="Wingdings" w:hAnsi="Wingdings" w:hint="default"/>
+      </w:rPr>
+    </w:lvl>
+  </w:abstractNum>
+  <w:num w:numId="1">
+    <w:abstractNumId w:val="0"/>
+  </w:num>
+</w:numbering>
 </file>
 
 <file path=word/styles.xml><?xml version="1.0" encoding="utf-8"?>
@@ -480,6 +1118,17 @@
     <w:semiHidden/>
     <w:unhideWhenUsed/>
   </w:style>
+  <w:style w:type="paragraph" w:styleId="ListParagraph">
+    <w:name w:val="List Paragraph"/>
+    <w:basedOn w:val="Normal"/>
+    <w:uiPriority w:val="34"/>
+    <w:qFormat/>
+    <w:rsid w:val="00541602"/>
+    <w:pPr>
+      <w:ind w:left="720"/>
+      <w:contextualSpacing/>
+    </w:pPr>
+  </w:style>
 </w:styles>
 </file>
 

</xml_diff>